<commit_message>
Updated the algorithm explanation
</commit_message>
<xml_diff>
--- a/Algorithm & IO.docx
+++ b/Algorithm & IO.docx
@@ -421,91 +421,7 @@
           <w:szCs w:val="24"/>
         </w:rPr>
         <w:tab/>
-        <w:t xml:space="preserve">       1921         1922</w:t>
-      </w:r>
-      <w:r>
-        <w:rPr>
-          <w:sz w:val="24"/>
-          <w:szCs w:val="24"/>
-        </w:rPr>
-        <w:t xml:space="preserve">        </w:t>
-      </w:r>
-      <w:r>
-        <w:rPr>
-          <w:sz w:val="24"/>
-          <w:szCs w:val="24"/>
-        </w:rPr>
-        <w:t>1923</w:t>
-      </w:r>
-      <w:r>
-        <w:rPr>
-          <w:sz w:val="24"/>
-          <w:szCs w:val="24"/>
-        </w:rPr>
-        <w:t xml:space="preserve">        </w:t>
-      </w:r>
-      <w:r>
-        <w:rPr>
-          <w:sz w:val="24"/>
-          <w:szCs w:val="24"/>
-        </w:rPr>
-        <w:t xml:space="preserve"> 1924        1925        1926</w:t>
-      </w:r>
-      <w:r>
-        <w:rPr>
-          <w:sz w:val="24"/>
-          <w:szCs w:val="24"/>
-        </w:rPr>
-        <w:t xml:space="preserve">        </w:t>
-      </w:r>
-      <w:r>
-        <w:rPr>
-          <w:sz w:val="24"/>
-          <w:szCs w:val="24"/>
-        </w:rPr>
-        <w:t>1927</w:t>
-      </w:r>
-      <w:r>
-        <w:rPr>
-          <w:sz w:val="24"/>
-          <w:szCs w:val="24"/>
-        </w:rPr>
-        <w:t xml:space="preserve">       </w:t>
-      </w:r>
-      <w:r>
-        <w:rPr>
-          <w:sz w:val="24"/>
-          <w:szCs w:val="24"/>
-        </w:rPr>
-        <w:t xml:space="preserve"> </w:t>
-      </w:r>
-      <w:r>
-        <w:rPr>
-          <w:sz w:val="24"/>
-          <w:szCs w:val="24"/>
-        </w:rPr>
-        <w:t xml:space="preserve"> </w:t>
-      </w:r>
-      <w:r>
-        <w:rPr>
-          <w:sz w:val="24"/>
-          <w:szCs w:val="24"/>
-        </w:rPr>
-        <w:t>1928</w:t>
-      </w:r>
-      <w:r>
-        <w:rPr>
-          <w:sz w:val="24"/>
-          <w:szCs w:val="24"/>
-        </w:rPr>
-        <w:t xml:space="preserve">      </w:t>
-      </w:r>
-      <w:r>
-        <w:rPr>
-          <w:sz w:val="24"/>
-          <w:szCs w:val="24"/>
-        </w:rPr>
-        <w:t xml:space="preserve">   1929</w:t>
+        <w:t xml:space="preserve">       1921         1922        1923         1924        1925        1926        1927         1928         1929</w:t>
       </w:r>
     </w:p>
     <w:p>
@@ -831,6 +747,67 @@
         </w:rPr>
         <w:t>Hence 1922 becomes the year when maximum number of people (3) were alive.</w:t>
       </w:r>
+    </w:p>
+    <w:p>
+      <w:pPr>
+        <w:rPr>
+          <w:b/>
+          <w:sz w:val="28"/>
+          <w:szCs w:val="28"/>
+          <w:u w:val="single"/>
+        </w:rPr>
+      </w:pPr>
+      <w:r>
+        <w:rPr>
+          <w:b/>
+          <w:sz w:val="28"/>
+          <w:szCs w:val="28"/>
+          <w:u w:val="single"/>
+        </w:rPr>
+        <w:t>Please Note</w:t>
+      </w:r>
+    </w:p>
+    <w:p>
+      <w:pPr>
+        <w:pStyle w:val="ListParagraph"/>
+        <w:numPr>
+          <w:ilvl w:val="0"/>
+          <w:numId w:val="3"/>
+        </w:numPr>
+        <w:rPr>
+          <w:sz w:val="24"/>
+          <w:szCs w:val="24"/>
+        </w:rPr>
+      </w:pPr>
+      <w:r>
+        <w:rPr>
+          <w:sz w:val="24"/>
+          <w:szCs w:val="24"/>
+        </w:rPr>
+        <w:t>I’ve assumed a person to be alive in a year if he sees the end of the year i.e. if a person dies in 1990 he is not alive in 1990.</w:t>
+      </w:r>
+    </w:p>
+    <w:p>
+      <w:pPr>
+        <w:pStyle w:val="ListParagraph"/>
+        <w:numPr>
+          <w:ilvl w:val="0"/>
+          <w:numId w:val="3"/>
+        </w:numPr>
+        <w:rPr>
+          <w:sz w:val="24"/>
+          <w:szCs w:val="24"/>
+        </w:rPr>
+      </w:pPr>
+      <w:r>
+        <w:rPr>
+          <w:sz w:val="24"/>
+          <w:szCs w:val="24"/>
+        </w:rPr>
+        <w:t>Open the Input.csv and Putput.csv files in Microsoft Excel/any spreadsheet application or Notepad/Notepad ++</w:t>
+      </w:r>
+      <w:bookmarkStart w:id="0" w:name="_GoBack"/>
+      <w:bookmarkEnd w:id="0"/>
     </w:p>
     <w:p>
       <w:pPr>
@@ -1762,8 +1739,6 @@
           <w:szCs w:val="24"/>
         </w:rPr>
       </w:pPr>
-      <w:bookmarkStart w:id="0" w:name="_GoBack"/>
-      <w:bookmarkEnd w:id="0"/>
     </w:p>
     <w:sectPr>
       <w:headerReference w:type="default" r:id="rId11"/>
@@ -1912,6 +1887,7 @@
                             <w:dataBinding w:prefixMappings="xmlns:ns0='http://purl.org/dc/elements/1.1/' xmlns:ns1='http://schemas.openxmlformats.org/package/2006/metadata/core-properties' " w:xpath="/ns1:coreProperties[1]/ns0:title[1]" w:storeItemID="{6C3C8BC8-F283-45AE-878A-BAB7291924A1}"/>
                             <w:text/>
                           </w:sdtPr>
+                          <w:sdtEndPr/>
                           <w:sdtContent>
                             <w:p>
                               <w:pPr>
@@ -2104,6 +2080,119 @@
     </w:lvl>
   </w:abstractNum>
   <w:abstractNum w:abstractNumId="1" w15:restartNumberingAfterBreak="0">
+    <w:nsid w:val="3ADB34C3"/>
+    <w:multiLevelType w:val="hybridMultilevel"/>
+    <w:tmpl w:val="C3DA1814"/>
+    <w:lvl w:ilvl="0" w:tplc="04090001">
+      <w:start w:val="1"/>
+      <w:numFmt w:val="bullet"/>
+      <w:lvlText w:val=""/>
+      <w:lvlJc w:val="left"/>
+      <w:pPr>
+        <w:ind w:left="720" w:hanging="360"/>
+      </w:pPr>
+      <w:rPr>
+        <w:rFonts w:ascii="Symbol" w:hAnsi="Symbol" w:hint="default"/>
+      </w:rPr>
+    </w:lvl>
+    <w:lvl w:ilvl="1" w:tplc="04090003" w:tentative="1">
+      <w:start w:val="1"/>
+      <w:numFmt w:val="bullet"/>
+      <w:lvlText w:val="o"/>
+      <w:lvlJc w:val="left"/>
+      <w:pPr>
+        <w:ind w:left="1440" w:hanging="360"/>
+      </w:pPr>
+      <w:rPr>
+        <w:rFonts w:ascii="Courier New" w:hAnsi="Courier New" w:cs="Courier New" w:hint="default"/>
+      </w:rPr>
+    </w:lvl>
+    <w:lvl w:ilvl="2" w:tplc="04090005" w:tentative="1">
+      <w:start w:val="1"/>
+      <w:numFmt w:val="bullet"/>
+      <w:lvlText w:val=""/>
+      <w:lvlJc w:val="left"/>
+      <w:pPr>
+        <w:ind w:left="2160" w:hanging="360"/>
+      </w:pPr>
+      <w:rPr>
+        <w:rFonts w:ascii="Wingdings" w:hAnsi="Wingdings" w:hint="default"/>
+      </w:rPr>
+    </w:lvl>
+    <w:lvl w:ilvl="3" w:tplc="04090001" w:tentative="1">
+      <w:start w:val="1"/>
+      <w:numFmt w:val="bullet"/>
+      <w:lvlText w:val=""/>
+      <w:lvlJc w:val="left"/>
+      <w:pPr>
+        <w:ind w:left="2880" w:hanging="360"/>
+      </w:pPr>
+      <w:rPr>
+        <w:rFonts w:ascii="Symbol" w:hAnsi="Symbol" w:hint="default"/>
+      </w:rPr>
+    </w:lvl>
+    <w:lvl w:ilvl="4" w:tplc="04090003" w:tentative="1">
+      <w:start w:val="1"/>
+      <w:numFmt w:val="bullet"/>
+      <w:lvlText w:val="o"/>
+      <w:lvlJc w:val="left"/>
+      <w:pPr>
+        <w:ind w:left="3600" w:hanging="360"/>
+      </w:pPr>
+      <w:rPr>
+        <w:rFonts w:ascii="Courier New" w:hAnsi="Courier New" w:cs="Courier New" w:hint="default"/>
+      </w:rPr>
+    </w:lvl>
+    <w:lvl w:ilvl="5" w:tplc="04090005" w:tentative="1">
+      <w:start w:val="1"/>
+      <w:numFmt w:val="bullet"/>
+      <w:lvlText w:val=""/>
+      <w:lvlJc w:val="left"/>
+      <w:pPr>
+        <w:ind w:left="4320" w:hanging="360"/>
+      </w:pPr>
+      <w:rPr>
+        <w:rFonts w:ascii="Wingdings" w:hAnsi="Wingdings" w:hint="default"/>
+      </w:rPr>
+    </w:lvl>
+    <w:lvl w:ilvl="6" w:tplc="04090001" w:tentative="1">
+      <w:start w:val="1"/>
+      <w:numFmt w:val="bullet"/>
+      <w:lvlText w:val=""/>
+      <w:lvlJc w:val="left"/>
+      <w:pPr>
+        <w:ind w:left="5040" w:hanging="360"/>
+      </w:pPr>
+      <w:rPr>
+        <w:rFonts w:ascii="Symbol" w:hAnsi="Symbol" w:hint="default"/>
+      </w:rPr>
+    </w:lvl>
+    <w:lvl w:ilvl="7" w:tplc="04090003" w:tentative="1">
+      <w:start w:val="1"/>
+      <w:numFmt w:val="bullet"/>
+      <w:lvlText w:val="o"/>
+      <w:lvlJc w:val="left"/>
+      <w:pPr>
+        <w:ind w:left="5760" w:hanging="360"/>
+      </w:pPr>
+      <w:rPr>
+        <w:rFonts w:ascii="Courier New" w:hAnsi="Courier New" w:cs="Courier New" w:hint="default"/>
+      </w:rPr>
+    </w:lvl>
+    <w:lvl w:ilvl="8" w:tplc="04090005" w:tentative="1">
+      <w:start w:val="1"/>
+      <w:numFmt w:val="bullet"/>
+      <w:lvlText w:val=""/>
+      <w:lvlJc w:val="left"/>
+      <w:pPr>
+        <w:ind w:left="6480" w:hanging="360"/>
+      </w:pPr>
+      <w:rPr>
+        <w:rFonts w:ascii="Wingdings" w:hAnsi="Wingdings" w:hint="default"/>
+      </w:rPr>
+    </w:lvl>
+  </w:abstractNum>
+  <w:abstractNum w:abstractNumId="2" w15:restartNumberingAfterBreak="0">
     <w:nsid w:val="4B61173E"/>
     <w:multiLevelType w:val="hybridMultilevel"/>
     <w:tmpl w:val="D070D8EC"/>
@@ -2193,6 +2282,9 @@
     <w:abstractNumId w:val="0"/>
   </w:num>
   <w:num w:numId="2">
+    <w:abstractNumId w:val="2"/>
+  </w:num>
+  <w:num w:numId="3">
     <w:abstractNumId w:val="1"/>
   </w:num>
 </w:numbering>

</xml_diff>